<commit_message>
update thesis description and add progress report 3
</commit_message>
<xml_diff>
--- a/docs/plan/Thesis Description.docx
+++ b/docs/plan/Thesis Description.docx
@@ -1184,10 +1184,7 @@
     </w:p>
     <w:p>
       <w:r>
-        <w:t>In this thesis, I want to address the problem of</w:t>
-      </w:r>
-      <w:r>
-        <w:t xml:space="preserve"> </w:t>
+        <w:t xml:space="preserve">In this thesis, I want to address the problem of </w:t>
       </w:r>
       <w:r>
         <w:t>improving the performance of learned policies for sim-to-real transfer.</w:t>
@@ -1200,28 +1197,10 @@
         </w:rPr>
       </w:pPr>
       <w:r>
-        <w:t>To achieve this goal, I want to use</w:t>
-      </w:r>
-      <w:r>
-        <w:t xml:space="preserve"> </w:t>
-      </w:r>
-      <w:r>
-        <w:t>a meta-learning approach</w:t>
-      </w:r>
-      <w:r>
-        <w:t xml:space="preserve"> to </w:t>
-      </w:r>
-      <w:r>
-        <w:t>extract/learn useful</w:t>
-      </w:r>
-      <w:r>
-        <w:t>, adaptable</w:t>
-      </w:r>
-      <w:r>
-        <w:t xml:space="preserve"> priors</w:t>
-      </w:r>
-      <w:r>
-        <w:t xml:space="preserve"> from the environment and combine it with active sampling of the randomized environment parameters from their predefined ranges.</w:t>
+        <w:t xml:space="preserve">To achieve this goal, I want to use </w:t>
+      </w:r>
+      <w:r>
+        <w:t>a meta-learning approach to extract/learn useful, adaptable priors from the environment and combine it with active sampling of the randomized environment parameters from their predefined ranges.</w:t>
       </w:r>
     </w:p>
     <w:p>
@@ -1304,13 +1283,7 @@
         <w:t xml:space="preserve">over the randomization ranges </w:t>
       </w:r>
       <w:r>
-        <w:t xml:space="preserve">and generalization </w:t>
-      </w:r>
-      <w:r>
-        <w:t>in the setting of changing dynamics and fixed rewards</w:t>
-      </w:r>
-      <w:r>
-        <w:t xml:space="preserve">. </w:t>
+        <w:t xml:space="preserve">and generalization in the setting of changing dynamics and fixed rewards. </w:t>
       </w:r>
     </w:p>
     <w:p>
@@ -1349,13 +1322,7 @@
         <w:t>and/or generalization</w:t>
       </w:r>
       <w:r>
-        <w:t xml:space="preserve"> </w:t>
-      </w:r>
-      <w:r>
-        <w:t>in the setting of changing dynamics and fixed rewards</w:t>
-      </w:r>
-      <w:r>
-        <w:t>?</w:t>
+        <w:t xml:space="preserve"> in the setting of changing dynamics and fixed rewards?</w:t>
       </w:r>
     </w:p>
     <w:p>
@@ -1390,13 +1357,7 @@
         <w:t>s</w:t>
       </w:r>
       <w:r>
-        <w:t xml:space="preserve"> </w:t>
-      </w:r>
-      <w:r>
-        <w:t>in the setting of changing dynamics and fixed rewards</w:t>
-      </w:r>
-      <w:r>
-        <w:t>, since the meta-parameters of the meta-RL algorithms could be seen as comparable to the robust policies’ parameters, but additionally the perform a fine-tuning step to adapt to the current context which would yield better performance.</w:t>
+        <w:t xml:space="preserve"> in the setting of changing dynamics and fixed rewards, since the meta-parameters of the meta-RL algorithms could be seen as comparable to the robust policies’ parameters, but additionally the perform a fine-tuning step to adapt to the current context which would yield better performance.</w:t>
       </w:r>
     </w:p>
     <w:p>
@@ -1414,13 +1375,7 @@
         </w:numPr>
       </w:pPr>
       <w:r>
-        <w:t xml:space="preserve">In the </w:t>
-      </w:r>
-      <w:r>
-        <w:t>setting of changing dynamics and fixed rewards</w:t>
-      </w:r>
-      <w:r>
-        <w:t xml:space="preserve">, so far, the meta-RL algorithms have been model-based. Would </w:t>
+        <w:t xml:space="preserve">In the setting of changing dynamics and fixed rewards, so far, the meta-RL algorithms have been model-based. Would </w:t>
       </w:r>
       <w:r>
         <w:t>using a model-free meta-RL algorithm yield comparable results in terms of performance and generalization?</w:t>
@@ -1455,13 +1410,7 @@
         <w:t xml:space="preserve">over the randomization ranges </w:t>
       </w:r>
       <w:r>
-        <w:t xml:space="preserve">and generalization to model-based meta-RL algorithms in the </w:t>
-      </w:r>
-      <w:r>
-        <w:t>setting of changing dynamics and fixed rewards</w:t>
-      </w:r>
-      <w:r>
-        <w:t>.</w:t>
+        <w:t>and generalization to model-based meta-RL algorithms in the setting of changing dynamics and fixed rewards.</w:t>
       </w:r>
     </w:p>
     <w:p>
@@ -1502,7 +1451,7 @@
         <w:tc>
           <w:tcPr>
             <w:tcW w:w="1255" w:type="dxa"/>
-            <w:shd w:val="clear" w:color="auto" w:fill="000000" w:themeFill="text1"/>
+            <w:shd w:val="clear" w:color="auto" w:fill="002060"/>
           </w:tcPr>
           <w:p>
             <w:pPr>
@@ -1516,7 +1465,7 @@
         <w:tc>
           <w:tcPr>
             <w:tcW w:w="5220" w:type="dxa"/>
-            <w:shd w:val="clear" w:color="auto" w:fill="000000" w:themeFill="text1"/>
+            <w:shd w:val="clear" w:color="auto" w:fill="002060"/>
             <w:vAlign w:val="center"/>
           </w:tcPr>
           <w:p>
@@ -1531,7 +1480,7 @@
         <w:tc>
           <w:tcPr>
             <w:tcW w:w="3060" w:type="dxa"/>
-            <w:shd w:val="clear" w:color="auto" w:fill="000000" w:themeFill="text1"/>
+            <w:shd w:val="clear" w:color="auto" w:fill="002060"/>
             <w:vAlign w:val="center"/>
           </w:tcPr>
           <w:p>
@@ -1546,7 +1495,7 @@
         <w:tc>
           <w:tcPr>
             <w:tcW w:w="1716" w:type="dxa"/>
-            <w:shd w:val="clear" w:color="auto" w:fill="000000" w:themeFill="text1"/>
+            <w:shd w:val="clear" w:color="auto" w:fill="002060"/>
             <w:vAlign w:val="center"/>
           </w:tcPr>
           <w:p>
@@ -1993,13 +1942,7 @@
               <w:t>:</w:t>
             </w:r>
             <w:r>
-              <w:t xml:space="preserve"> Run Sim2</w:t>
-            </w:r>
-            <w:r>
-              <w:t>Real</w:t>
-            </w:r>
-            <w:r>
-              <w:t xml:space="preserve"> Experiments</w:t>
+              <w:t xml:space="preserve"> Run Sim2Real Experiments</w:t>
             </w:r>
           </w:p>
         </w:tc>
@@ -2014,13 +1957,7 @@
               <w:jc w:val="center"/>
             </w:pPr>
             <w:r>
-              <w:t xml:space="preserve">Experiments with algorithms on </w:t>
-            </w:r>
-            <w:r>
-              <w:t>real robot env</w:t>
-            </w:r>
-            <w:r>
-              <w:t xml:space="preserve"> with varying dynamics</w:t>
+              <w:t>Experiments with algorithms on real robot env with varying dynamics</w:t>
             </w:r>
           </w:p>
         </w:tc>
@@ -2239,37 +2176,38 @@
     <w:tbl>
       <w:tblPr>
         <w:tblStyle w:val="TableGrid"/>
-        <w:tblW w:w="0" w:type="auto"/>
+        <w:tblW w:w="15775" w:type="dxa"/>
         <w:tblInd w:w="135" w:type="dxa"/>
         <w:tblLayout w:type="fixed"/>
         <w:tblLook w:val="04A0" w:firstRow="1" w:lastRow="0" w:firstColumn="1" w:lastColumn="0" w:noHBand="0" w:noVBand="1"/>
       </w:tblPr>
       <w:tblGrid>
-        <w:gridCol w:w="900"/>
-        <w:gridCol w:w="975"/>
-        <w:gridCol w:w="750"/>
-        <w:gridCol w:w="960"/>
-        <w:gridCol w:w="915"/>
-        <w:gridCol w:w="630"/>
-        <w:gridCol w:w="705"/>
-        <w:gridCol w:w="855"/>
-        <w:gridCol w:w="855"/>
-        <w:gridCol w:w="840"/>
-        <w:gridCol w:w="915"/>
-        <w:gridCol w:w="870"/>
-        <w:gridCol w:w="1110"/>
+        <w:gridCol w:w="952"/>
+        <w:gridCol w:w="1032"/>
+        <w:gridCol w:w="793"/>
+        <w:gridCol w:w="1016"/>
+        <w:gridCol w:w="1007"/>
+        <w:gridCol w:w="635"/>
         <w:gridCol w:w="742"/>
-        <w:gridCol w:w="992"/>
-        <w:gridCol w:w="1112"/>
-        <w:gridCol w:w="752"/>
+        <w:gridCol w:w="906"/>
+        <w:gridCol w:w="907"/>
+        <w:gridCol w:w="890"/>
+        <w:gridCol w:w="970"/>
+        <w:gridCol w:w="922"/>
+        <w:gridCol w:w="1177"/>
+        <w:gridCol w:w="786"/>
+        <w:gridCol w:w="1056"/>
+        <w:gridCol w:w="1181"/>
+        <w:gridCol w:w="797"/>
+        <w:gridCol w:w="6"/>
       </w:tblGrid>
       <w:tr>
         <w:trPr>
-          <w:trHeight w:val="150"/>
+          <w:trHeight w:val="147"/>
         </w:trPr>
         <w:tc>
           <w:tcPr>
-            <w:tcW w:w="3585" w:type="dxa"/>
+            <w:tcW w:w="3793" w:type="dxa"/>
             <w:gridSpan w:val="4"/>
             <w:tcBorders>
               <w:top w:val="single" w:sz="8" w:space="0" w:color="auto"/>
@@ -2296,7 +2234,7 @@
         </w:tc>
         <w:tc>
           <w:tcPr>
-            <w:tcW w:w="2250" w:type="dxa"/>
+            <w:tcW w:w="2384" w:type="dxa"/>
             <w:gridSpan w:val="3"/>
             <w:tcBorders>
               <w:top w:val="single" w:sz="8" w:space="0" w:color="auto"/>
@@ -2324,7 +2262,7 @@
         </w:tc>
         <w:tc>
           <w:tcPr>
-            <w:tcW w:w="1710" w:type="dxa"/>
+            <w:tcW w:w="1813" w:type="dxa"/>
             <w:gridSpan w:val="2"/>
             <w:vMerge w:val="restart"/>
             <w:tcBorders>
@@ -2353,7 +2291,7 @@
         </w:tc>
         <w:tc>
           <w:tcPr>
-            <w:tcW w:w="5469" w:type="dxa"/>
+            <w:tcW w:w="5801" w:type="dxa"/>
             <w:gridSpan w:val="6"/>
             <w:tcBorders>
               <w:top w:val="single" w:sz="8" w:space="0" w:color="auto"/>
@@ -2380,9 +2318,8 @@
         </w:tc>
         <w:tc>
           <w:tcPr>
-            <w:tcW w:w="1864" w:type="dxa"/>
-            <w:gridSpan w:val="2"/>
-            <w:vMerge w:val="restart"/>
+            <w:tcW w:w="1984" w:type="dxa"/>
+            <w:gridSpan w:val="3"/>
             <w:tcBorders>
               <w:top w:val="single" w:sz="8" w:space="0" w:color="auto"/>
               <w:left w:val="nil"/>
@@ -2415,11 +2352,13 @@
       </w:tr>
       <w:tr>
         <w:trPr>
-          <w:trHeight w:val="510"/>
+          <w:gridAfter w:val="1"/>
+          <w:wAfter w:w="6" w:type="dxa"/>
+          <w:trHeight w:val="501"/>
         </w:trPr>
         <w:tc>
           <w:tcPr>
-            <w:tcW w:w="1875" w:type="dxa"/>
+            <w:tcW w:w="1984" w:type="dxa"/>
             <w:gridSpan w:val="2"/>
             <w:tcBorders>
               <w:top w:val="single" w:sz="8" w:space="0" w:color="auto"/>
@@ -2447,7 +2386,7 @@
         </w:tc>
         <w:tc>
           <w:tcPr>
-            <w:tcW w:w="750" w:type="dxa"/>
+            <w:tcW w:w="793" w:type="dxa"/>
             <w:tcBorders>
               <w:top w:val="nil"/>
               <w:left w:val="nil"/>
@@ -2474,7 +2413,7 @@
         </w:tc>
         <w:tc>
           <w:tcPr>
-            <w:tcW w:w="960" w:type="dxa"/>
+            <w:tcW w:w="1016" w:type="dxa"/>
             <w:tcBorders>
               <w:top w:val="nil"/>
               <w:left w:val="single" w:sz="8" w:space="0" w:color="auto"/>
@@ -2507,7 +2446,7 @@
         </w:tc>
         <w:tc>
           <w:tcPr>
-            <w:tcW w:w="915" w:type="dxa"/>
+            <w:tcW w:w="1007" w:type="dxa"/>
             <w:tcBorders>
               <w:top w:val="single" w:sz="8" w:space="0" w:color="auto"/>
               <w:left w:val="single" w:sz="8" w:space="0" w:color="auto"/>
@@ -2540,7 +2479,7 @@
         </w:tc>
         <w:tc>
           <w:tcPr>
-            <w:tcW w:w="1335" w:type="dxa"/>
+            <w:tcW w:w="1377" w:type="dxa"/>
             <w:gridSpan w:val="2"/>
             <w:tcBorders>
               <w:top w:val="nil"/>
@@ -2568,7 +2507,7 @@
         </w:tc>
         <w:tc>
           <w:tcPr>
-            <w:tcW w:w="1710" w:type="dxa"/>
+            <w:tcW w:w="1813" w:type="dxa"/>
             <w:gridSpan w:val="2"/>
             <w:vMerge/>
             <w:tcBorders>
@@ -2582,7 +2521,7 @@
         </w:tc>
         <w:tc>
           <w:tcPr>
-            <w:tcW w:w="840" w:type="dxa"/>
+            <w:tcW w:w="890" w:type="dxa"/>
             <w:tcBorders>
               <w:top w:val="single" w:sz="8" w:space="0" w:color="auto"/>
               <w:left w:val="nil"/>
@@ -2609,7 +2548,7 @@
         </w:tc>
         <w:tc>
           <w:tcPr>
-            <w:tcW w:w="2895" w:type="dxa"/>
+            <w:tcW w:w="3069" w:type="dxa"/>
             <w:gridSpan w:val="3"/>
             <w:tcBorders>
               <w:top w:val="nil"/>
@@ -2637,7 +2576,7 @@
         </w:tc>
         <w:tc>
           <w:tcPr>
-            <w:tcW w:w="742" w:type="dxa"/>
+            <w:tcW w:w="786" w:type="dxa"/>
             <w:tcBorders>
               <w:top w:val="nil"/>
               <w:left w:val="nil"/>
@@ -2664,7 +2603,7 @@
         </w:tc>
         <w:tc>
           <w:tcPr>
-            <w:tcW w:w="992" w:type="dxa"/>
+            <w:tcW w:w="1056" w:type="dxa"/>
             <w:tcBorders>
               <w:top w:val="nil"/>
               <w:left w:val="single" w:sz="8" w:space="0" w:color="auto"/>
@@ -2690,9 +2629,8 @@
         </w:tc>
         <w:tc>
           <w:tcPr>
-            <w:tcW w:w="1864" w:type="dxa"/>
+            <w:tcW w:w="1978" w:type="dxa"/>
             <w:gridSpan w:val="2"/>
-            <w:vMerge/>
             <w:tcBorders>
               <w:bottom w:val="single" w:sz="8" w:space="0" w:color="auto"/>
               <w:right w:val="single" w:sz="8" w:space="0" w:color="000000" w:themeColor="text1"/>
@@ -2705,11 +2643,13 @@
       </w:tr>
       <w:tr>
         <w:trPr>
-          <w:trHeight w:val="315"/>
+          <w:gridAfter w:val="1"/>
+          <w:wAfter w:w="6" w:type="dxa"/>
+          <w:trHeight w:val="309"/>
         </w:trPr>
         <w:tc>
           <w:tcPr>
-            <w:tcW w:w="900" w:type="dxa"/>
+            <w:tcW w:w="952" w:type="dxa"/>
             <w:tcBorders>
               <w:top w:val="single" w:sz="8" w:space="0" w:color="auto"/>
               <w:left w:val="single" w:sz="8" w:space="0" w:color="auto"/>
@@ -2736,7 +2676,7 @@
         </w:tc>
         <w:tc>
           <w:tcPr>
-            <w:tcW w:w="975" w:type="dxa"/>
+            <w:tcW w:w="1032" w:type="dxa"/>
             <w:tcBorders>
               <w:top w:val="nil"/>
               <w:left w:val="single" w:sz="8" w:space="0" w:color="auto"/>
@@ -2763,7 +2703,7 @@
         </w:tc>
         <w:tc>
           <w:tcPr>
-            <w:tcW w:w="750" w:type="dxa"/>
+            <w:tcW w:w="793" w:type="dxa"/>
             <w:tcBorders>
               <w:top w:val="single" w:sz="8" w:space="0" w:color="auto"/>
               <w:left w:val="single" w:sz="8" w:space="0" w:color="auto"/>
@@ -2790,7 +2730,7 @@
         </w:tc>
         <w:tc>
           <w:tcPr>
-            <w:tcW w:w="960" w:type="dxa"/>
+            <w:tcW w:w="1016" w:type="dxa"/>
             <w:tcBorders>
               <w:top w:val="single" w:sz="8" w:space="0" w:color="auto"/>
               <w:left w:val="single" w:sz="8" w:space="0" w:color="auto"/>
@@ -2828,7 +2768,7 @@
         </w:tc>
         <w:tc>
           <w:tcPr>
-            <w:tcW w:w="915" w:type="dxa"/>
+            <w:tcW w:w="1007" w:type="dxa"/>
             <w:tcBorders>
               <w:top w:val="single" w:sz="8" w:space="0" w:color="auto"/>
               <w:left w:val="single" w:sz="8" w:space="0" w:color="auto"/>
@@ -2855,7 +2795,7 @@
         </w:tc>
         <w:tc>
           <w:tcPr>
-            <w:tcW w:w="630" w:type="dxa"/>
+            <w:tcW w:w="635" w:type="dxa"/>
             <w:vMerge w:val="restart"/>
             <w:tcBorders>
               <w:top w:val="single" w:sz="8" w:space="0" w:color="auto"/>
@@ -2883,7 +2823,7 @@
         </w:tc>
         <w:tc>
           <w:tcPr>
-            <w:tcW w:w="705" w:type="dxa"/>
+            <w:tcW w:w="742" w:type="dxa"/>
             <w:vMerge w:val="restart"/>
             <w:tcBorders>
               <w:top w:val="nil"/>
@@ -2909,7 +2849,7 @@
         </w:tc>
         <w:tc>
           <w:tcPr>
-            <w:tcW w:w="855" w:type="dxa"/>
+            <w:tcW w:w="906" w:type="dxa"/>
             <w:tcBorders>
               <w:top w:val="nil"/>
               <w:left w:val="single" w:sz="8" w:space="0" w:color="auto"/>
@@ -2936,7 +2876,7 @@
         </w:tc>
         <w:tc>
           <w:tcPr>
-            <w:tcW w:w="855" w:type="dxa"/>
+            <w:tcW w:w="907" w:type="dxa"/>
             <w:tcBorders>
               <w:top w:val="nil"/>
               <w:left w:val="single" w:sz="8" w:space="0" w:color="auto"/>
@@ -2963,7 +2903,7 @@
         </w:tc>
         <w:tc>
           <w:tcPr>
-            <w:tcW w:w="840" w:type="dxa"/>
+            <w:tcW w:w="890" w:type="dxa"/>
             <w:tcBorders>
               <w:top w:val="single" w:sz="8" w:space="0" w:color="auto"/>
               <w:left w:val="single" w:sz="8" w:space="0" w:color="auto"/>
@@ -2988,7 +2928,7 @@
         </w:tc>
         <w:tc>
           <w:tcPr>
-            <w:tcW w:w="1785" w:type="dxa"/>
+            <w:tcW w:w="1892" w:type="dxa"/>
             <w:gridSpan w:val="2"/>
             <w:tcBorders>
               <w:top w:val="single" w:sz="8" w:space="0" w:color="auto"/>
@@ -3014,7 +2954,7 @@
         </w:tc>
         <w:tc>
           <w:tcPr>
-            <w:tcW w:w="1110" w:type="dxa"/>
+            <w:tcW w:w="1177" w:type="dxa"/>
             <w:tcBorders>
               <w:top w:val="nil"/>
               <w:left w:val="nil"/>
@@ -3041,7 +2981,7 @@
         </w:tc>
         <w:tc>
           <w:tcPr>
-            <w:tcW w:w="742" w:type="dxa"/>
+            <w:tcW w:w="786" w:type="dxa"/>
             <w:tcBorders>
               <w:top w:val="single" w:sz="8" w:space="0" w:color="auto"/>
               <w:left w:val="single" w:sz="8" w:space="0" w:color="auto"/>
@@ -3068,7 +3008,7 @@
         </w:tc>
         <w:tc>
           <w:tcPr>
-            <w:tcW w:w="992" w:type="dxa"/>
+            <w:tcW w:w="1056" w:type="dxa"/>
             <w:tcBorders>
               <w:top w:val="single" w:sz="8" w:space="0" w:color="auto"/>
               <w:left w:val="single" w:sz="8" w:space="0" w:color="auto"/>
@@ -3093,7 +3033,7 @@
         </w:tc>
         <w:tc>
           <w:tcPr>
-            <w:tcW w:w="1864" w:type="dxa"/>
+            <w:tcW w:w="1978" w:type="dxa"/>
             <w:gridSpan w:val="2"/>
             <w:tcBorders>
               <w:top w:val="single" w:sz="8" w:space="0" w:color="auto"/>
@@ -3122,11 +3062,13 @@
       </w:tr>
       <w:tr>
         <w:trPr>
-          <w:trHeight w:val="495"/>
+          <w:gridAfter w:val="1"/>
+          <w:wAfter w:w="6" w:type="dxa"/>
+          <w:trHeight w:val="486"/>
         </w:trPr>
         <w:tc>
           <w:tcPr>
-            <w:tcW w:w="900" w:type="dxa"/>
+            <w:tcW w:w="952" w:type="dxa"/>
             <w:tcBorders>
               <w:top w:val="single" w:sz="8" w:space="0" w:color="auto"/>
               <w:left w:val="single" w:sz="8" w:space="0" w:color="auto"/>
@@ -3152,7 +3094,7 @@
         </w:tc>
         <w:tc>
           <w:tcPr>
-            <w:tcW w:w="975" w:type="dxa"/>
+            <w:tcW w:w="1032" w:type="dxa"/>
             <w:vMerge w:val="restart"/>
             <w:tcBorders>
               <w:top w:val="single" w:sz="8" w:space="0" w:color="auto"/>
@@ -3179,7 +3121,7 @@
         </w:tc>
         <w:tc>
           <w:tcPr>
-            <w:tcW w:w="750" w:type="dxa"/>
+            <w:tcW w:w="793" w:type="dxa"/>
             <w:vMerge w:val="restart"/>
             <w:tcBorders>
               <w:top w:val="single" w:sz="8" w:space="0" w:color="auto"/>
@@ -3207,7 +3149,7 @@
         </w:tc>
         <w:tc>
           <w:tcPr>
-            <w:tcW w:w="960" w:type="dxa"/>
+            <w:tcW w:w="1016" w:type="dxa"/>
             <w:tcBorders>
               <w:top w:val="single" w:sz="8" w:space="0" w:color="auto"/>
               <w:left w:val="single" w:sz="8" w:space="0" w:color="auto"/>
@@ -3232,7 +3174,7 @@
         </w:tc>
         <w:tc>
           <w:tcPr>
-            <w:tcW w:w="915" w:type="dxa"/>
+            <w:tcW w:w="1007" w:type="dxa"/>
             <w:tcBorders>
               <w:top w:val="single" w:sz="8" w:space="0" w:color="auto"/>
               <w:left w:val="single" w:sz="8" w:space="0" w:color="auto"/>
@@ -3257,7 +3199,7 @@
         </w:tc>
         <w:tc>
           <w:tcPr>
-            <w:tcW w:w="630" w:type="dxa"/>
+            <w:tcW w:w="635" w:type="dxa"/>
             <w:vMerge/>
             <w:tcBorders>
               <w:left w:val="single" w:sz="0" w:space="0" w:color="auto"/>
@@ -3269,7 +3211,7 @@
         </w:tc>
         <w:tc>
           <w:tcPr>
-            <w:tcW w:w="705" w:type="dxa"/>
+            <w:tcW w:w="742" w:type="dxa"/>
             <w:vMerge/>
             <w:tcBorders>
               <w:left w:val="single" w:sz="0" w:space="0" w:color="auto"/>
@@ -3281,7 +3223,7 @@
         </w:tc>
         <w:tc>
           <w:tcPr>
-            <w:tcW w:w="855" w:type="dxa"/>
+            <w:tcW w:w="906" w:type="dxa"/>
             <w:tcBorders>
               <w:top w:val="single" w:sz="8" w:space="0" w:color="auto"/>
               <w:left w:val="nil"/>
@@ -3306,7 +3248,7 @@
         </w:tc>
         <w:tc>
           <w:tcPr>
-            <w:tcW w:w="855" w:type="dxa"/>
+            <w:tcW w:w="907" w:type="dxa"/>
             <w:vMerge w:val="restart"/>
             <w:tcBorders>
               <w:top w:val="single" w:sz="8" w:space="0" w:color="auto"/>
@@ -3332,7 +3274,7 @@
         </w:tc>
         <w:tc>
           <w:tcPr>
-            <w:tcW w:w="840" w:type="dxa"/>
+            <w:tcW w:w="890" w:type="dxa"/>
             <w:vMerge w:val="restart"/>
             <w:tcBorders>
               <w:top w:val="single" w:sz="8" w:space="0" w:color="auto"/>
@@ -3360,7 +3302,7 @@
         </w:tc>
         <w:tc>
           <w:tcPr>
-            <w:tcW w:w="915" w:type="dxa"/>
+            <w:tcW w:w="970" w:type="dxa"/>
             <w:vMerge w:val="restart"/>
             <w:tcBorders>
               <w:top w:val="single" w:sz="8" w:space="0" w:color="auto"/>
@@ -3387,7 +3329,7 @@
         </w:tc>
         <w:tc>
           <w:tcPr>
-            <w:tcW w:w="870" w:type="dxa"/>
+            <w:tcW w:w="922" w:type="dxa"/>
             <w:vMerge w:val="restart"/>
             <w:tcBorders>
               <w:top w:val="nil"/>
@@ -3415,7 +3357,7 @@
         </w:tc>
         <w:tc>
           <w:tcPr>
-            <w:tcW w:w="1110" w:type="dxa"/>
+            <w:tcW w:w="1177" w:type="dxa"/>
             <w:vMerge w:val="restart"/>
             <w:tcBorders>
               <w:top w:val="single" w:sz="8" w:space="0" w:color="auto"/>
@@ -3441,7 +3383,7 @@
         </w:tc>
         <w:tc>
           <w:tcPr>
-            <w:tcW w:w="742" w:type="dxa"/>
+            <w:tcW w:w="786" w:type="dxa"/>
             <w:vMerge w:val="restart"/>
             <w:tcBorders>
               <w:top w:val="single" w:sz="8" w:space="0" w:color="auto"/>
@@ -3467,7 +3409,7 @@
         </w:tc>
         <w:tc>
           <w:tcPr>
-            <w:tcW w:w="992" w:type="dxa"/>
+            <w:tcW w:w="1056" w:type="dxa"/>
             <w:vMerge w:val="restart"/>
             <w:tcBorders>
               <w:top w:val="single" w:sz="8" w:space="0" w:color="auto"/>
@@ -3509,7 +3451,7 @@
         </w:tc>
         <w:tc>
           <w:tcPr>
-            <w:tcW w:w="1112" w:type="dxa"/>
+            <w:tcW w:w="1181" w:type="dxa"/>
             <w:vMerge w:val="restart"/>
             <w:tcBorders>
               <w:top w:val="single" w:sz="8" w:space="0" w:color="auto"/>
@@ -3535,7 +3477,7 @@
         </w:tc>
         <w:tc>
           <w:tcPr>
-            <w:tcW w:w="752" w:type="dxa"/>
+            <w:tcW w:w="797" w:type="dxa"/>
             <w:vMerge w:val="restart"/>
             <w:tcBorders>
               <w:top w:val="nil"/>
@@ -3562,11 +3504,13 @@
       </w:tr>
       <w:tr>
         <w:trPr>
-          <w:trHeight w:val="150"/>
+          <w:gridAfter w:val="1"/>
+          <w:wAfter w:w="6" w:type="dxa"/>
+          <w:trHeight w:val="147"/>
         </w:trPr>
         <w:tc>
           <w:tcPr>
-            <w:tcW w:w="900" w:type="dxa"/>
+            <w:tcW w:w="952" w:type="dxa"/>
             <w:vMerge w:val="restart"/>
             <w:tcBorders>
               <w:top w:val="single" w:sz="8" w:space="0" w:color="auto"/>
@@ -3592,7 +3536,7 @@
         </w:tc>
         <w:tc>
           <w:tcPr>
-            <w:tcW w:w="975" w:type="dxa"/>
+            <w:tcW w:w="1032" w:type="dxa"/>
             <w:vMerge/>
             <w:tcBorders>
               <w:left w:val="single" w:sz="0" w:space="0" w:color="auto"/>
@@ -3605,7 +3549,7 @@
         </w:tc>
         <w:tc>
           <w:tcPr>
-            <w:tcW w:w="750" w:type="dxa"/>
+            <w:tcW w:w="793" w:type="dxa"/>
             <w:vMerge/>
             <w:tcBorders>
               <w:left w:val="single" w:sz="0" w:space="0" w:color="auto"/>
@@ -3618,7 +3562,7 @@
         </w:tc>
         <w:tc>
           <w:tcPr>
-            <w:tcW w:w="960" w:type="dxa"/>
+            <w:tcW w:w="1016" w:type="dxa"/>
             <w:tcBorders>
               <w:top w:val="single" w:sz="8" w:space="0" w:color="auto"/>
               <w:left w:val="nil"/>
@@ -3643,7 +3587,7 @@
         </w:tc>
         <w:tc>
           <w:tcPr>
-            <w:tcW w:w="915" w:type="dxa"/>
+            <w:tcW w:w="1007" w:type="dxa"/>
             <w:vMerge w:val="restart"/>
             <w:tcBorders>
               <w:top w:val="single" w:sz="8" w:space="0" w:color="auto"/>
@@ -3669,7 +3613,7 @@
         </w:tc>
         <w:tc>
           <w:tcPr>
-            <w:tcW w:w="630" w:type="dxa"/>
+            <w:tcW w:w="635" w:type="dxa"/>
             <w:vMerge/>
             <w:tcBorders>
               <w:left w:val="single" w:sz="0" w:space="0" w:color="auto"/>
@@ -3682,7 +3626,7 @@
         </w:tc>
         <w:tc>
           <w:tcPr>
-            <w:tcW w:w="705" w:type="dxa"/>
+            <w:tcW w:w="742" w:type="dxa"/>
             <w:vMerge/>
             <w:tcBorders>
               <w:left w:val="single" w:sz="0" w:space="0" w:color="auto"/>
@@ -3695,7 +3639,7 @@
         </w:tc>
         <w:tc>
           <w:tcPr>
-            <w:tcW w:w="855" w:type="dxa"/>
+            <w:tcW w:w="906" w:type="dxa"/>
             <w:vMerge w:val="restart"/>
             <w:tcBorders>
               <w:top w:val="single" w:sz="8" w:space="0" w:color="auto"/>
@@ -3721,7 +3665,7 @@
         </w:tc>
         <w:tc>
           <w:tcPr>
-            <w:tcW w:w="855" w:type="dxa"/>
+            <w:tcW w:w="907" w:type="dxa"/>
             <w:vMerge/>
             <w:tcBorders>
               <w:left w:val="single" w:sz="0" w:space="0" w:color="auto"/>
@@ -3733,7 +3677,7 @@
         </w:tc>
         <w:tc>
           <w:tcPr>
-            <w:tcW w:w="840" w:type="dxa"/>
+            <w:tcW w:w="890" w:type="dxa"/>
             <w:vMerge/>
             <w:tcBorders>
               <w:left w:val="single" w:sz="0" w:space="0" w:color="auto"/>
@@ -3745,7 +3689,7 @@
         </w:tc>
         <w:tc>
           <w:tcPr>
-            <w:tcW w:w="915" w:type="dxa"/>
+            <w:tcW w:w="970" w:type="dxa"/>
             <w:vMerge/>
             <w:tcBorders>
               <w:left w:val="single" w:sz="0" w:space="0" w:color="auto"/>
@@ -3758,7 +3702,7 @@
         </w:tc>
         <w:tc>
           <w:tcPr>
-            <w:tcW w:w="870" w:type="dxa"/>
+            <w:tcW w:w="922" w:type="dxa"/>
             <w:vMerge/>
             <w:tcBorders>
               <w:left w:val="single" w:sz="0" w:space="0" w:color="auto"/>
@@ -3771,7 +3715,7 @@
         </w:tc>
         <w:tc>
           <w:tcPr>
-            <w:tcW w:w="1110" w:type="dxa"/>
+            <w:tcW w:w="1177" w:type="dxa"/>
             <w:vMerge/>
             <w:tcBorders>
               <w:left w:val="single" w:sz="0" w:space="0" w:color="auto"/>
@@ -3783,7 +3727,7 @@
         </w:tc>
         <w:tc>
           <w:tcPr>
-            <w:tcW w:w="742" w:type="dxa"/>
+            <w:tcW w:w="786" w:type="dxa"/>
             <w:vMerge/>
             <w:tcBorders>
               <w:left w:val="single" w:sz="0" w:space="0" w:color="auto"/>
@@ -3795,7 +3739,7 @@
         </w:tc>
         <w:tc>
           <w:tcPr>
-            <w:tcW w:w="992" w:type="dxa"/>
+            <w:tcW w:w="1056" w:type="dxa"/>
             <w:vMerge/>
             <w:tcBorders>
               <w:left w:val="single" w:sz="0" w:space="0" w:color="auto"/>
@@ -3807,7 +3751,7 @@
         </w:tc>
         <w:tc>
           <w:tcPr>
-            <w:tcW w:w="1112" w:type="dxa"/>
+            <w:tcW w:w="1181" w:type="dxa"/>
             <w:vMerge/>
             <w:tcBorders>
               <w:left w:val="single" w:sz="0" w:space="0" w:color="auto"/>
@@ -3819,7 +3763,7 @@
         </w:tc>
         <w:tc>
           <w:tcPr>
-            <w:tcW w:w="752" w:type="dxa"/>
+            <w:tcW w:w="797" w:type="dxa"/>
             <w:vMerge/>
             <w:tcBorders>
               <w:left w:val="single" w:sz="0" w:space="0" w:color="auto"/>
@@ -3832,11 +3776,13 @@
       </w:tr>
       <w:tr>
         <w:trPr>
-          <w:trHeight w:val="165"/>
+          <w:gridAfter w:val="1"/>
+          <w:wAfter w:w="6" w:type="dxa"/>
+          <w:trHeight w:val="162"/>
         </w:trPr>
         <w:tc>
           <w:tcPr>
-            <w:tcW w:w="900" w:type="dxa"/>
+            <w:tcW w:w="952" w:type="dxa"/>
             <w:vMerge/>
             <w:tcBorders>
               <w:left w:val="single" w:sz="0" w:space="0" w:color="auto"/>
@@ -3848,7 +3794,7 @@
         </w:tc>
         <w:tc>
           <w:tcPr>
-            <w:tcW w:w="975" w:type="dxa"/>
+            <w:tcW w:w="1032" w:type="dxa"/>
             <w:vMerge/>
             <w:tcBorders>
               <w:left w:val="single" w:sz="0" w:space="0" w:color="auto"/>
@@ -3861,7 +3807,7 @@
         </w:tc>
         <w:tc>
           <w:tcPr>
-            <w:tcW w:w="750" w:type="dxa"/>
+            <w:tcW w:w="793" w:type="dxa"/>
             <w:vMerge w:val="restart"/>
             <w:tcBorders>
               <w:top w:val="nil"/>
@@ -3889,7 +3835,7 @@
         </w:tc>
         <w:tc>
           <w:tcPr>
-            <w:tcW w:w="960" w:type="dxa"/>
+            <w:tcW w:w="1016" w:type="dxa"/>
             <w:tcBorders>
               <w:top w:val="single" w:sz="8" w:space="0" w:color="auto"/>
               <w:left w:val="single" w:sz="8" w:space="0" w:color="auto"/>
@@ -3914,7 +3860,7 @@
         </w:tc>
         <w:tc>
           <w:tcPr>
-            <w:tcW w:w="915" w:type="dxa"/>
+            <w:tcW w:w="1007" w:type="dxa"/>
             <w:vMerge/>
             <w:tcBorders>
               <w:left w:val="single" w:sz="0" w:space="0" w:color="auto"/>
@@ -3926,7 +3872,7 @@
         </w:tc>
         <w:tc>
           <w:tcPr>
-            <w:tcW w:w="1335" w:type="dxa"/>
+            <w:tcW w:w="1377" w:type="dxa"/>
             <w:gridSpan w:val="2"/>
             <w:vMerge w:val="restart"/>
             <w:tcBorders>
@@ -3953,7 +3899,7 @@
         </w:tc>
         <w:tc>
           <w:tcPr>
-            <w:tcW w:w="855" w:type="dxa"/>
+            <w:tcW w:w="906" w:type="dxa"/>
             <w:vMerge/>
             <w:tcBorders>
               <w:left w:val="nil"/>
@@ -3965,7 +3911,7 @@
         </w:tc>
         <w:tc>
           <w:tcPr>
-            <w:tcW w:w="855" w:type="dxa"/>
+            <w:tcW w:w="907" w:type="dxa"/>
             <w:vMerge/>
             <w:tcBorders>
               <w:left w:val="single" w:sz="0" w:space="0" w:color="auto"/>
@@ -3977,7 +3923,7 @@
         </w:tc>
         <w:tc>
           <w:tcPr>
-            <w:tcW w:w="840" w:type="dxa"/>
+            <w:tcW w:w="890" w:type="dxa"/>
             <w:vMerge/>
             <w:tcBorders>
               <w:left w:val="single" w:sz="0" w:space="0" w:color="auto"/>
@@ -3989,7 +3935,7 @@
         </w:tc>
         <w:tc>
           <w:tcPr>
-            <w:tcW w:w="915" w:type="dxa"/>
+            <w:tcW w:w="970" w:type="dxa"/>
             <w:vMerge/>
             <w:tcBorders>
               <w:left w:val="single" w:sz="0" w:space="0" w:color="auto"/>
@@ -4002,7 +3948,7 @@
         </w:tc>
         <w:tc>
           <w:tcPr>
-            <w:tcW w:w="870" w:type="dxa"/>
+            <w:tcW w:w="922" w:type="dxa"/>
             <w:vMerge/>
             <w:tcBorders>
               <w:left w:val="single" w:sz="0" w:space="0" w:color="auto"/>
@@ -4015,7 +3961,7 @@
         </w:tc>
         <w:tc>
           <w:tcPr>
-            <w:tcW w:w="1110" w:type="dxa"/>
+            <w:tcW w:w="1177" w:type="dxa"/>
             <w:vMerge/>
             <w:tcBorders>
               <w:left w:val="single" w:sz="0" w:space="0" w:color="auto"/>
@@ -4027,7 +3973,7 @@
         </w:tc>
         <w:tc>
           <w:tcPr>
-            <w:tcW w:w="742" w:type="dxa"/>
+            <w:tcW w:w="786" w:type="dxa"/>
             <w:vMerge/>
             <w:tcBorders>
               <w:left w:val="single" w:sz="0" w:space="0" w:color="auto"/>
@@ -4039,7 +3985,7 @@
         </w:tc>
         <w:tc>
           <w:tcPr>
-            <w:tcW w:w="992" w:type="dxa"/>
+            <w:tcW w:w="1056" w:type="dxa"/>
             <w:vMerge/>
             <w:tcBorders>
               <w:left w:val="single" w:sz="0" w:space="0" w:color="auto"/>
@@ -4051,7 +3997,7 @@
         </w:tc>
         <w:tc>
           <w:tcPr>
-            <w:tcW w:w="1112" w:type="dxa"/>
+            <w:tcW w:w="1181" w:type="dxa"/>
             <w:vMerge/>
             <w:tcBorders>
               <w:left w:val="single" w:sz="0" w:space="0" w:color="auto"/>
@@ -4063,7 +4009,7 @@
         </w:tc>
         <w:tc>
           <w:tcPr>
-            <w:tcW w:w="752" w:type="dxa"/>
+            <w:tcW w:w="797" w:type="dxa"/>
             <w:vMerge/>
             <w:tcBorders>
               <w:left w:val="single" w:sz="0" w:space="0" w:color="auto"/>
@@ -4076,11 +4022,13 @@
       </w:tr>
       <w:tr>
         <w:trPr>
-          <w:trHeight w:val="165"/>
+          <w:gridAfter w:val="1"/>
+          <w:wAfter w:w="6" w:type="dxa"/>
+          <w:trHeight w:val="162"/>
         </w:trPr>
         <w:tc>
           <w:tcPr>
-            <w:tcW w:w="900" w:type="dxa"/>
+            <w:tcW w:w="952" w:type="dxa"/>
             <w:vMerge/>
             <w:tcBorders>
               <w:top w:val="single" w:sz="0" w:space="0" w:color="auto"/>
@@ -4094,7 +4042,7 @@
         </w:tc>
         <w:tc>
           <w:tcPr>
-            <w:tcW w:w="975" w:type="dxa"/>
+            <w:tcW w:w="1032" w:type="dxa"/>
             <w:vMerge/>
             <w:tcBorders>
               <w:top w:val="single" w:sz="0" w:space="0" w:color="auto"/>
@@ -4109,7 +4057,7 @@
         </w:tc>
         <w:tc>
           <w:tcPr>
-            <w:tcW w:w="750" w:type="dxa"/>
+            <w:tcW w:w="793" w:type="dxa"/>
             <w:vMerge/>
             <w:tcBorders>
               <w:left w:val="nil"/>
@@ -4123,7 +4071,7 @@
         </w:tc>
         <w:tc>
           <w:tcPr>
-            <w:tcW w:w="960" w:type="dxa"/>
+            <w:tcW w:w="1016" w:type="dxa"/>
             <w:tcBorders>
               <w:top w:val="single" w:sz="8" w:space="0" w:color="auto"/>
               <w:left w:val="nil"/>
@@ -4148,7 +4096,7 @@
         </w:tc>
         <w:tc>
           <w:tcPr>
-            <w:tcW w:w="915" w:type="dxa"/>
+            <w:tcW w:w="1007" w:type="dxa"/>
             <w:vMerge/>
             <w:tcBorders>
               <w:top w:val="single" w:sz="0" w:space="0" w:color="auto"/>
@@ -4162,7 +4110,7 @@
         </w:tc>
         <w:tc>
           <w:tcPr>
-            <w:tcW w:w="1335" w:type="dxa"/>
+            <w:tcW w:w="1377" w:type="dxa"/>
             <w:gridSpan w:val="2"/>
             <w:vMerge/>
             <w:tcBorders>
@@ -4176,7 +4124,7 @@
         </w:tc>
         <w:tc>
           <w:tcPr>
-            <w:tcW w:w="855" w:type="dxa"/>
+            <w:tcW w:w="906" w:type="dxa"/>
             <w:vMerge/>
             <w:tcBorders>
               <w:top w:val="single" w:sz="0" w:space="0" w:color="auto"/>
@@ -4190,7 +4138,7 @@
         </w:tc>
         <w:tc>
           <w:tcPr>
-            <w:tcW w:w="855" w:type="dxa"/>
+            <w:tcW w:w="907" w:type="dxa"/>
             <w:vMerge/>
             <w:tcBorders>
               <w:top w:val="single" w:sz="0" w:space="0" w:color="auto"/>
@@ -4204,7 +4152,7 @@
         </w:tc>
         <w:tc>
           <w:tcPr>
-            <w:tcW w:w="840" w:type="dxa"/>
+            <w:tcW w:w="890" w:type="dxa"/>
             <w:vMerge/>
             <w:tcBorders>
               <w:top w:val="single" w:sz="0" w:space="0" w:color="auto"/>
@@ -4218,7 +4166,7 @@
         </w:tc>
         <w:tc>
           <w:tcPr>
-            <w:tcW w:w="915" w:type="dxa"/>
+            <w:tcW w:w="970" w:type="dxa"/>
             <w:vMerge/>
             <w:tcBorders>
               <w:top w:val="single" w:sz="0" w:space="0" w:color="auto"/>
@@ -4233,7 +4181,7 @@
         </w:tc>
         <w:tc>
           <w:tcPr>
-            <w:tcW w:w="870" w:type="dxa"/>
+            <w:tcW w:w="922" w:type="dxa"/>
             <w:vMerge/>
             <w:tcBorders>
               <w:left w:val="single" w:sz="0" w:space="0" w:color="auto"/>
@@ -4247,7 +4195,7 @@
         </w:tc>
         <w:tc>
           <w:tcPr>
-            <w:tcW w:w="1110" w:type="dxa"/>
+            <w:tcW w:w="1177" w:type="dxa"/>
             <w:vMerge/>
             <w:tcBorders>
               <w:top w:val="single" w:sz="0" w:space="0" w:color="auto"/>
@@ -4261,7 +4209,7 @@
         </w:tc>
         <w:tc>
           <w:tcPr>
-            <w:tcW w:w="742" w:type="dxa"/>
+            <w:tcW w:w="786" w:type="dxa"/>
             <w:vMerge/>
             <w:tcBorders>
               <w:top w:val="single" w:sz="0" w:space="0" w:color="auto"/>
@@ -4275,7 +4223,7 @@
         </w:tc>
         <w:tc>
           <w:tcPr>
-            <w:tcW w:w="992" w:type="dxa"/>
+            <w:tcW w:w="1056" w:type="dxa"/>
             <w:vMerge/>
             <w:tcBorders>
               <w:top w:val="single" w:sz="0" w:space="0" w:color="auto"/>
@@ -4289,7 +4237,7 @@
         </w:tc>
         <w:tc>
           <w:tcPr>
-            <w:tcW w:w="1112" w:type="dxa"/>
+            <w:tcW w:w="1181" w:type="dxa"/>
             <w:vMerge/>
             <w:tcBorders>
               <w:top w:val="single" w:sz="0" w:space="0" w:color="auto"/>
@@ -4303,7 +4251,7 @@
         </w:tc>
         <w:tc>
           <w:tcPr>
-            <w:tcW w:w="752" w:type="dxa"/>
+            <w:tcW w:w="797" w:type="dxa"/>
             <w:vMerge/>
             <w:tcBorders>
               <w:left w:val="single" w:sz="0" w:space="0" w:color="auto"/>

</xml_diff>